<commit_message>
Changed the agenda folder name to meeting and added new code of conduct
</commit_message>
<xml_diff>
--- a/docs/code-of-conduct.docx
+++ b/docs/code-of-conduct.docx
@@ -192,7 +192,25 @@
           <w:szCs w:val="22"/>
           <w:rtl w:val="0"/>
         </w:rPr>
-        <w:t xml:space="preserve">Values ​​are your fundamental beliefs or ideals. It is the core of what you strive for and from which your behavior is shaped. Discuss and write down your team values (min. 3).</w:t>
+        <w:t xml:space="preserve">Values ​​are your fundamental beliefs or ideals. It is the core of what you strive for and from which your </w:t>
+      </w:r>
+      <w:r>
+        <w:rPr>
+          <w:sz w:val="22"/>
+          <w:szCs w:val="22"/>
+          <w:rtl w:val="0"/>
+        </w:rPr>
+        <w:t xml:space="preserve">behaviour</w:t>
+      </w:r>
+      <w:r>
+        <w:rPr>
+          <w:rFonts w:ascii="Calibri" w:cs="Calibri" w:eastAsia="Calibri" w:hAnsi="Calibri"/>
+          <w:color w:val="000000"/>
+          <w:sz w:val="22"/>
+          <w:szCs w:val="22"/>
+          <w:rtl w:val="0"/>
+        </w:rPr>
+        <w:t xml:space="preserve"> is shaped. Discuss and write down your team values (min. 3).</w:t>
       </w:r>
     </w:p>
     <w:p>
@@ -290,7 +308,20 @@
           <w:szCs w:val="22"/>
           <w:rtl w:val="0"/>
         </w:rPr>
-        <w:t xml:space="preserve">4. Dilligence</w:t>
+        <w:t xml:space="preserve">4. </w:t>
+      </w:r>
+      <w:r>
+        <w:rPr>
+          <w:sz w:val="22"/>
+          <w:szCs w:val="22"/>
+          <w:rtl w:val="0"/>
+        </w:rPr>
+        <w:t xml:space="preserve">Diligence</w:t>
+      </w:r>
+      <w:r>
+        <w:rPr>
+          <w:rtl w:val="0"/>
+        </w:rPr>
       </w:r>
     </w:p>
     <w:p>
@@ -704,7 +735,25 @@
           <w:szCs w:val="22"/>
           <w:rtl w:val="0"/>
         </w:rPr>
-        <w:t xml:space="preserve">How do you ensure that each team member finishes everything on time? Did you clarify who will have a final say in the final deliverable and submits it to Brightspace </w:t>
+        <w:t xml:space="preserve">How do you ensure that each team member finishes everything on time? Did you clarify who will have a final say in the final deliverable and </w:t>
+      </w:r>
+      <w:r>
+        <w:rPr>
+          <w:sz w:val="22"/>
+          <w:szCs w:val="22"/>
+          <w:rtl w:val="0"/>
+        </w:rPr>
+        <w:t xml:space="preserve">submit</w:t>
+      </w:r>
+      <w:r>
+        <w:rPr>
+          <w:rFonts w:ascii="Calibri" w:cs="Calibri" w:eastAsia="Calibri" w:hAnsi="Calibri"/>
+          <w:color w:val="000000"/>
+          <w:sz w:val="22"/>
+          <w:szCs w:val="22"/>
+          <w:rtl w:val="0"/>
+        </w:rPr>
+        <w:t xml:space="preserve"> it to Brightspace </w:t>
       </w:r>
       <w:r>
         <w:rPr>
@@ -744,78 +793,78 @@
       </w:pPr>
       <w:r>
         <w:rPr>
-          <w:rFonts w:ascii="Calibri" w:cs="Calibri" w:eastAsia="Calibri" w:hAnsi="Calibri"/>
-          <w:color w:val="000000"/>
-          <w:sz w:val="22"/>
-          <w:szCs w:val="22"/>
-          <w:rtl w:val="0"/>
-        </w:rPr>
-        <w:t xml:space="preserve">We will use Trello to set goals and have periodic checkups</w:t>
-      </w:r>
-      <w:r>
-        <w:rPr>
-          <w:sz w:val="22"/>
-          <w:szCs w:val="22"/>
-          <w:rtl w:val="0"/>
-        </w:rPr>
-        <w:t xml:space="preserve"> to ensure everyone is on track.</w:t>
-      </w:r>
-      <w:r>
-        <w:rPr>
-          <w:rtl w:val="0"/>
-        </w:rPr>
-      </w:r>
-    </w:p>
-    <w:p>
-      <w:pPr>
-        <w:ind w:left="-567" w:firstLine="0"/>
-        <w:rPr>
-          <w:rFonts w:ascii="Calibri" w:cs="Calibri" w:eastAsia="Calibri" w:hAnsi="Calibri"/>
-          <w:sz w:val="22"/>
-          <w:szCs w:val="22"/>
-        </w:rPr>
-      </w:pPr>
-      <w:r>
-        <w:rPr>
-          <w:rtl w:val="0"/>
-        </w:rPr>
-      </w:r>
-    </w:p>
-    <w:p>
-      <w:pPr>
-        <w:rPr>
-          <w:rFonts w:ascii="Calibri" w:cs="Calibri" w:eastAsia="Calibri" w:hAnsi="Calibri"/>
-          <w:sz w:val="22"/>
-          <w:szCs w:val="22"/>
-        </w:rPr>
-      </w:pPr>
-      <w:r>
-        <w:rPr>
-          <w:rtl w:val="0"/>
-        </w:rPr>
-      </w:r>
-    </w:p>
-    <w:p>
-      <w:pPr>
-        <w:ind w:left="-567" w:firstLine="0"/>
-        <w:rPr>
-          <w:rFonts w:ascii="Calibri" w:cs="Calibri" w:eastAsia="Calibri" w:hAnsi="Calibri"/>
-          <w:b w:val="1"/>
-          <w:color w:val="00a6d6"/>
-          <w:sz w:val="22"/>
-          <w:szCs w:val="22"/>
-        </w:rPr>
-      </w:pPr>
-      <w:r>
-        <w:rPr>
-          <w:rFonts w:ascii="Calibri" w:cs="Calibri" w:eastAsia="Calibri" w:hAnsi="Calibri"/>
-          <w:b w:val="1"/>
-          <w:color w:val="00a6d6"/>
-          <w:sz w:val="22"/>
-          <w:szCs w:val="22"/>
-          <w:rtl w:val="0"/>
-        </w:rPr>
-        <w:t xml:space="preserve">Behavior: </w:t>
+          <w:sz w:val="22"/>
+          <w:szCs w:val="22"/>
+          <w:rtl w:val="0"/>
+        </w:rPr>
+        <w:t xml:space="preserve">All team members will keep track of deadlines and if needed, remind the responsible people for finishing their work in due time. Additionally, individual members should inform the team at least once a week of their progress. In the case that someone will fail to deliver on time, other team members will assist them in completing their tasks, directly or indirectly. Finally, the team has decided that Rūta will be the person who will make the last decision regarding the final deliverable and upload it to Brightspace.</w:t>
+      </w:r>
+      <w:r>
+        <w:rPr>
+          <w:rtl w:val="0"/>
+        </w:rPr>
+      </w:r>
+    </w:p>
+    <w:p>
+      <w:pPr>
+        <w:ind w:left="-567" w:firstLine="0"/>
+        <w:rPr>
+          <w:rFonts w:ascii="Calibri" w:cs="Calibri" w:eastAsia="Calibri" w:hAnsi="Calibri"/>
+          <w:sz w:val="22"/>
+          <w:szCs w:val="22"/>
+        </w:rPr>
+      </w:pPr>
+      <w:r>
+        <w:rPr>
+          <w:rtl w:val="0"/>
+        </w:rPr>
+      </w:r>
+    </w:p>
+    <w:p>
+      <w:pPr>
+        <w:rPr>
+          <w:rFonts w:ascii="Calibri" w:cs="Calibri" w:eastAsia="Calibri" w:hAnsi="Calibri"/>
+          <w:sz w:val="22"/>
+          <w:szCs w:val="22"/>
+        </w:rPr>
+      </w:pPr>
+      <w:r>
+        <w:rPr>
+          <w:rtl w:val="0"/>
+        </w:rPr>
+      </w:r>
+    </w:p>
+    <w:p>
+      <w:pPr>
+        <w:ind w:left="-567" w:firstLine="0"/>
+        <w:rPr>
+          <w:rFonts w:ascii="Calibri" w:cs="Calibri" w:eastAsia="Calibri" w:hAnsi="Calibri"/>
+          <w:b w:val="1"/>
+          <w:color w:val="00a6d6"/>
+          <w:sz w:val="22"/>
+          <w:szCs w:val="22"/>
+        </w:rPr>
+      </w:pPr>
+      <w:r>
+        <w:rPr>
+          <w:b w:val="1"/>
+          <w:color w:val="00a6d6"/>
+          <w:sz w:val="22"/>
+          <w:szCs w:val="22"/>
+          <w:rtl w:val="0"/>
+        </w:rPr>
+        <w:t xml:space="preserve">Behaviour</w:t>
+      </w:r>
+      <w:r>
+        <w:rPr>
+          <w:rFonts w:ascii="Calibri" w:cs="Calibri" w:eastAsia="Calibri" w:hAnsi="Calibri"/>
+          <w:b w:val="1"/>
+          <w:color w:val="00a6d6"/>
+          <w:sz w:val="22"/>
+          <w:szCs w:val="22"/>
+          <w:rtl w:val="0"/>
+        </w:rPr>
+        <w:t xml:space="preserve">: </w:t>
       </w:r>
     </w:p>
     <w:p>
@@ -1098,6 +1147,37 @@
       <w:pPr>
         <w:ind w:left="-567" w:firstLine="0"/>
         <w:rPr>
+          <w:sz w:val="22"/>
+          <w:szCs w:val="22"/>
+        </w:rPr>
+      </w:pPr>
+      <w:r>
+        <w:rPr>
+          <w:rtl w:val="0"/>
+        </w:rPr>
+      </w:r>
+    </w:p>
+    <w:p>
+      <w:pPr>
+        <w:ind w:left="-567" w:firstLine="0"/>
+        <w:rPr>
+          <w:sz w:val="22"/>
+          <w:szCs w:val="22"/>
+        </w:rPr>
+      </w:pPr>
+      <w:r>
+        <w:rPr>
+          <w:sz w:val="22"/>
+          <w:szCs w:val="22"/>
+          <w:rtl w:val="0"/>
+        </w:rPr>
+        <w:t xml:space="preserve">If need be, we will also meet on Friday from 15:45 (this will be decided from week to week at the labs)</w:t>
+      </w:r>
+    </w:p>
+    <w:p>
+      <w:pPr>
+        <w:ind w:left="-567" w:firstLine="0"/>
+        <w:rPr>
           <w:rFonts w:ascii="Calibri" w:cs="Calibri" w:eastAsia="Calibri" w:hAnsi="Calibri"/>
           <w:color w:val="000000"/>
           <w:sz w:val="22"/>
@@ -1195,37 +1275,18 @@
         <w:rPr>
           <w:rFonts w:ascii="Calibri" w:cs="Calibri" w:eastAsia="Calibri" w:hAnsi="Calibri"/>
           <w:b w:val="1"/>
-          <w:color w:val="00a6d6"/>
-          <w:sz w:val="22"/>
-          <w:szCs w:val="22"/>
-        </w:rPr>
-      </w:pPr>
-      <w:r>
-        <w:rPr>
-          <w:rFonts w:ascii="Calibri" w:cs="Calibri" w:eastAsia="Calibri" w:hAnsi="Calibri"/>
-          <w:color w:val="000000"/>
-          <w:sz w:val="22"/>
-          <w:szCs w:val="22"/>
-          <w:rtl w:val="0"/>
-        </w:rPr>
-        <w:t xml:space="preserve">We will base that on what we discuss at the meetings and what requirements we impose are.</w:t>
-      </w:r>
-      <w:r>
-        <w:rPr>
-          <w:rtl w:val="0"/>
-        </w:rPr>
-      </w:r>
-    </w:p>
-    <w:p>
-      <w:pPr>
-        <w:ind w:left="-567" w:firstLine="0"/>
-        <w:rPr>
-          <w:rFonts w:ascii="Calibri" w:cs="Calibri" w:eastAsia="Calibri" w:hAnsi="Calibri"/>
-          <w:b w:val="1"/>
-          <w:sz w:val="22"/>
-          <w:szCs w:val="22"/>
-        </w:rPr>
-      </w:pPr>
+          <w:sz w:val="22"/>
+          <w:szCs w:val="22"/>
+        </w:rPr>
+      </w:pPr>
+      <w:r>
+        <w:rPr>
+          <w:sz w:val="22"/>
+          <w:szCs w:val="22"/>
+          <w:rtl w:val="0"/>
+        </w:rPr>
+        <w:t xml:space="preserve">The quality of the work would be determined primarily by the TA additionally by the other members through a vote. The chairs and minute takers should inform the other members of the upcoming agenda. Moreover, they should stick to the template that is provided when creating the agenda and the minutes and fulfil their expected roles to the best of their ability. Finally, after each meeting and review of the notes, other team members will anonymously give feedback to the corresponding chair and minute taker. </w:t>
+      </w:r>
       <w:r>
         <w:rPr>
           <w:rtl w:val="0"/>
@@ -1275,8 +1336,6 @@
       <w:pPr>
         <w:ind w:left="-567" w:firstLine="0"/>
         <w:rPr>
-          <w:rFonts w:ascii="Calibri" w:cs="Calibri" w:eastAsia="Calibri" w:hAnsi="Calibri"/>
-          <w:color w:val="000000"/>
           <w:sz w:val="22"/>
           <w:szCs w:val="22"/>
         </w:rPr>
@@ -1291,81 +1350,1011 @@
         </w:rPr>
         <w:t xml:space="preserve">A decision must be made as to who will be the chairperson and minute taker of your group. How do you determine this? Do the roles change over the course?  </w:t>
       </w:r>
-    </w:p>
-    <w:p>
-      <w:pPr>
-        <w:ind w:left="-567" w:firstLine="0"/>
-        <w:rPr>
-          <w:sz w:val="22"/>
-          <w:szCs w:val="22"/>
-        </w:rPr>
-      </w:pPr>
-      <w:r>
-        <w:rPr>
-          <w:rtl w:val="0"/>
-        </w:rPr>
-      </w:r>
-    </w:p>
-    <w:p>
-      <w:pPr>
-        <w:ind w:left="-567" w:firstLine="0"/>
-        <w:rPr>
-          <w:rFonts w:ascii="Calibri" w:cs="Calibri" w:eastAsia="Calibri" w:hAnsi="Calibri"/>
-          <w:sz w:val="22"/>
-          <w:szCs w:val="22"/>
-        </w:rPr>
-      </w:pPr>
-      <w:r>
-        <w:rPr>
-          <w:rFonts w:ascii="Calibri" w:cs="Calibri" w:eastAsia="Calibri" w:hAnsi="Calibri"/>
-          <w:sz w:val="22"/>
-          <w:szCs w:val="22"/>
-          <w:rtl w:val="0"/>
-        </w:rPr>
-        <w:t xml:space="preserve">We will decide </w:t>
-      </w:r>
-      <w:r>
-        <w:rPr>
-          <w:sz w:val="22"/>
-          <w:szCs w:val="22"/>
-          <w:rtl w:val="0"/>
-        </w:rPr>
-        <w:t xml:space="preserve">the chairperson and minute taker </w:t>
-      </w:r>
-      <w:r>
-        <w:rPr>
-          <w:rFonts w:ascii="Calibri" w:cs="Calibri" w:eastAsia="Calibri" w:hAnsi="Calibri"/>
-          <w:sz w:val="22"/>
-          <w:szCs w:val="22"/>
-          <w:rtl w:val="0"/>
-        </w:rPr>
-        <w:t xml:space="preserve">randomly</w:t>
-      </w:r>
-      <w:r>
-        <w:rPr>
-          <w:sz w:val="22"/>
-          <w:szCs w:val="22"/>
-          <w:rtl w:val="0"/>
-        </w:rPr>
-        <w:t xml:space="preserve"> and t</w:t>
-      </w:r>
-      <w:r>
-        <w:rPr>
-          <w:rFonts w:ascii="Calibri" w:cs="Calibri" w:eastAsia="Calibri" w:hAnsi="Calibri"/>
-          <w:sz w:val="22"/>
-          <w:szCs w:val="22"/>
-          <w:rtl w:val="0"/>
-        </w:rPr>
-        <w:t xml:space="preserve">he roles will cycle. The pe</w:t>
-      </w:r>
-      <w:r>
-        <w:rPr>
-          <w:sz w:val="22"/>
-          <w:szCs w:val="22"/>
-          <w:rtl w:val="0"/>
-        </w:rPr>
-        <w:t xml:space="preserve">ople do not take the role twice before everyone has done it once.</w:t>
-      </w:r>
+      <w:r>
+        <w:rPr>
+          <w:rtl w:val="0"/>
+        </w:rPr>
+      </w:r>
+    </w:p>
+    <w:p>
+      <w:pPr>
+        <w:ind w:left="-567" w:firstLine="0"/>
+        <w:rPr>
+          <w:sz w:val="22"/>
+          <w:szCs w:val="22"/>
+        </w:rPr>
+      </w:pPr>
+      <w:r>
+        <w:rPr>
+          <w:rtl w:val="0"/>
+        </w:rPr>
+      </w:r>
+    </w:p>
+    <w:p>
+      <w:pPr>
+        <w:ind w:left="-567" w:firstLine="0"/>
+        <w:rPr>
+          <w:sz w:val="22"/>
+          <w:szCs w:val="22"/>
+        </w:rPr>
+      </w:pPr>
+      <w:r>
+        <w:rPr>
+          <w:sz w:val="22"/>
+          <w:szCs w:val="22"/>
+          <w:rtl w:val="0"/>
+        </w:rPr>
+        <w:t xml:space="preserve">The team has decided through random selection who the chair and minute takers will be.</w:t>
+      </w:r>
+    </w:p>
+    <w:tbl>
+      <w:tblPr>
+        <w:tblStyle w:val="Table1"/>
+        <w:tblW w:w="9540.0" w:type="dxa"/>
+        <w:jc w:val="left"/>
+        <w:tblInd w:w="-567.0" w:type="dxa"/>
+        <w:tblBorders>
+          <w:top w:color="000000" w:space="0" w:sz="8" w:val="single"/>
+          <w:left w:color="000000" w:space="0" w:sz="8" w:val="single"/>
+          <w:bottom w:color="000000" w:space="0" w:sz="8" w:val="single"/>
+          <w:right w:color="000000" w:space="0" w:sz="8" w:val="single"/>
+          <w:insideH w:color="000000" w:space="0" w:sz="8" w:val="single"/>
+          <w:insideV w:color="000000" w:space="0" w:sz="8" w:val="single"/>
+        </w:tblBorders>
+        <w:tblLayout w:type="fixed"/>
+        <w:tblLook w:val="0600"/>
+      </w:tblPr>
+      <w:tblGrid>
+        <w:gridCol w:w="3150"/>
+        <w:gridCol w:w="3210"/>
+        <w:gridCol w:w="3180"/>
+        <w:tblGridChange w:id="0">
+          <w:tblGrid>
+            <w:gridCol w:w="3150"/>
+            <w:gridCol w:w="3210"/>
+            <w:gridCol w:w="3180"/>
+          </w:tblGrid>
+        </w:tblGridChange>
+      </w:tblGrid>
+      <w:tr>
+        <w:trPr>
+          <w:cantSplit w:val="0"/>
+          <w:tblHeader w:val="0"/>
+        </w:trPr>
+        <w:tc>
+          <w:tcPr>
+            <w:shd w:fill="auto" w:val="clear"/>
+            <w:tcMar>
+              <w:top w:w="100.0" w:type="dxa"/>
+              <w:left w:w="100.0" w:type="dxa"/>
+              <w:bottom w:w="100.0" w:type="dxa"/>
+              <w:right w:w="100.0" w:type="dxa"/>
+            </w:tcMar>
+            <w:vAlign w:val="top"/>
+          </w:tcPr>
+          <w:p>
+            <w:pPr>
+              <w:keepNext w:val="0"/>
+              <w:keepLines w:val="0"/>
+              <w:pageBreakBefore w:val="0"/>
+              <w:widowControl w:val="0"/>
+              <w:pBdr>
+                <w:top w:space="0" w:sz="0" w:val="nil"/>
+                <w:left w:space="0" w:sz="0" w:val="nil"/>
+                <w:bottom w:space="0" w:sz="0" w:val="nil"/>
+                <w:right w:space="0" w:sz="0" w:val="nil"/>
+                <w:between w:space="0" w:sz="0" w:val="nil"/>
+              </w:pBdr>
+              <w:shd w:fill="auto" w:val="clear"/>
+              <w:spacing w:after="0" w:before="0" w:line="276" w:lineRule="auto"/>
+              <w:ind w:left="0" w:right="0" w:firstLine="0"/>
+              <w:jc w:val="left"/>
+              <w:rPr>
+                <w:rFonts w:ascii="Arial" w:cs="Arial" w:eastAsia="Arial" w:hAnsi="Arial"/>
+              </w:rPr>
+            </w:pPr>
+            <w:r>
+              <w:rPr>
+                <w:rFonts w:ascii="Arial" w:cs="Arial" w:eastAsia="Arial" w:hAnsi="Arial"/>
+                <w:rtl w:val="0"/>
+              </w:rPr>
+              <w:t xml:space="preserve">Week</w:t>
+            </w:r>
+          </w:p>
+        </w:tc>
+        <w:tc>
+          <w:tcPr>
+            <w:shd w:fill="auto" w:val="clear"/>
+            <w:tcMar>
+              <w:top w:w="100.0" w:type="dxa"/>
+              <w:left w:w="100.0" w:type="dxa"/>
+              <w:bottom w:w="100.0" w:type="dxa"/>
+              <w:right w:w="100.0" w:type="dxa"/>
+            </w:tcMar>
+            <w:vAlign w:val="top"/>
+          </w:tcPr>
+          <w:p>
+            <w:pPr>
+              <w:keepNext w:val="0"/>
+              <w:keepLines w:val="0"/>
+              <w:pageBreakBefore w:val="0"/>
+              <w:widowControl w:val="0"/>
+              <w:pBdr>
+                <w:top w:space="0" w:sz="0" w:val="nil"/>
+                <w:left w:space="0" w:sz="0" w:val="nil"/>
+                <w:bottom w:space="0" w:sz="0" w:val="nil"/>
+                <w:right w:space="0" w:sz="0" w:val="nil"/>
+                <w:between w:space="0" w:sz="0" w:val="nil"/>
+              </w:pBdr>
+              <w:shd w:fill="auto" w:val="clear"/>
+              <w:spacing w:after="0" w:before="0" w:line="240" w:lineRule="auto"/>
+              <w:ind w:left="0" w:right="0" w:firstLine="0"/>
+              <w:jc w:val="left"/>
+              <w:rPr>
+                <w:rFonts w:ascii="Arial" w:cs="Arial" w:eastAsia="Arial" w:hAnsi="Arial"/>
+              </w:rPr>
+            </w:pPr>
+            <w:r>
+              <w:rPr>
+                <w:rFonts w:ascii="Arial" w:cs="Arial" w:eastAsia="Arial" w:hAnsi="Arial"/>
+                <w:rtl w:val="0"/>
+              </w:rPr>
+              <w:t xml:space="preserve">Chair</w:t>
+            </w:r>
+          </w:p>
+        </w:tc>
+        <w:tc>
+          <w:tcPr>
+            <w:shd w:fill="auto" w:val="clear"/>
+            <w:tcMar>
+              <w:top w:w="100.0" w:type="dxa"/>
+              <w:left w:w="100.0" w:type="dxa"/>
+              <w:bottom w:w="100.0" w:type="dxa"/>
+              <w:right w:w="100.0" w:type="dxa"/>
+            </w:tcMar>
+            <w:vAlign w:val="top"/>
+          </w:tcPr>
+          <w:p>
+            <w:pPr>
+              <w:keepNext w:val="0"/>
+              <w:keepLines w:val="0"/>
+              <w:pageBreakBefore w:val="0"/>
+              <w:widowControl w:val="0"/>
+              <w:pBdr>
+                <w:top w:space="0" w:sz="0" w:val="nil"/>
+                <w:left w:space="0" w:sz="0" w:val="nil"/>
+                <w:bottom w:space="0" w:sz="0" w:val="nil"/>
+                <w:right w:space="0" w:sz="0" w:val="nil"/>
+                <w:between w:space="0" w:sz="0" w:val="nil"/>
+              </w:pBdr>
+              <w:shd w:fill="auto" w:val="clear"/>
+              <w:spacing w:after="0" w:before="0" w:line="240" w:lineRule="auto"/>
+              <w:ind w:left="0" w:right="0" w:firstLine="0"/>
+              <w:jc w:val="left"/>
+              <w:rPr>
+                <w:rFonts w:ascii="Arial" w:cs="Arial" w:eastAsia="Arial" w:hAnsi="Arial"/>
+              </w:rPr>
+            </w:pPr>
+            <w:r>
+              <w:rPr>
+                <w:rFonts w:ascii="Arial" w:cs="Arial" w:eastAsia="Arial" w:hAnsi="Arial"/>
+                <w:rtl w:val="0"/>
+              </w:rPr>
+              <w:t xml:space="preserve">Minute taker</w:t>
+            </w:r>
+          </w:p>
+        </w:tc>
+      </w:tr>
+      <w:tr>
+        <w:trPr>
+          <w:cantSplit w:val="0"/>
+          <w:tblHeader w:val="0"/>
+        </w:trPr>
+        <w:tc>
+          <w:tcPr>
+            <w:shd w:fill="auto" w:val="clear"/>
+            <w:tcMar>
+              <w:top w:w="100.0" w:type="dxa"/>
+              <w:left w:w="100.0" w:type="dxa"/>
+              <w:bottom w:w="100.0" w:type="dxa"/>
+              <w:right w:w="100.0" w:type="dxa"/>
+            </w:tcMar>
+            <w:vAlign w:val="top"/>
+          </w:tcPr>
+          <w:p>
+            <w:pPr>
+              <w:keepNext w:val="0"/>
+              <w:keepLines w:val="0"/>
+              <w:pageBreakBefore w:val="0"/>
+              <w:widowControl w:val="0"/>
+              <w:pBdr>
+                <w:top w:space="0" w:sz="0" w:val="nil"/>
+                <w:left w:space="0" w:sz="0" w:val="nil"/>
+                <w:bottom w:space="0" w:sz="0" w:val="nil"/>
+                <w:right w:space="0" w:sz="0" w:val="nil"/>
+                <w:between w:space="0" w:sz="0" w:val="nil"/>
+              </w:pBdr>
+              <w:shd w:fill="auto" w:val="clear"/>
+              <w:spacing w:after="0" w:before="0" w:line="276" w:lineRule="auto"/>
+              <w:ind w:left="0" w:right="0" w:firstLine="0"/>
+              <w:jc w:val="left"/>
+              <w:rPr>
+                <w:rFonts w:ascii="Arial" w:cs="Arial" w:eastAsia="Arial" w:hAnsi="Arial"/>
+              </w:rPr>
+            </w:pPr>
+            <w:r>
+              <w:rPr>
+                <w:rFonts w:ascii="Arial" w:cs="Arial" w:eastAsia="Arial" w:hAnsi="Arial"/>
+                <w:rtl w:val="0"/>
+              </w:rPr>
+              <w:t xml:space="preserve">Week 2</w:t>
+            </w:r>
+          </w:p>
+        </w:tc>
+        <w:tc>
+          <w:tcPr>
+            <w:shd w:fill="auto" w:val="clear"/>
+            <w:tcMar>
+              <w:top w:w="100.0" w:type="dxa"/>
+              <w:left w:w="100.0" w:type="dxa"/>
+              <w:bottom w:w="100.0" w:type="dxa"/>
+              <w:right w:w="100.0" w:type="dxa"/>
+            </w:tcMar>
+            <w:vAlign w:val="top"/>
+          </w:tcPr>
+          <w:p>
+            <w:pPr>
+              <w:spacing w:line="276" w:lineRule="auto"/>
+              <w:rPr>
+                <w:rFonts w:ascii="Arial" w:cs="Arial" w:eastAsia="Arial" w:hAnsi="Arial"/>
+              </w:rPr>
+            </w:pPr>
+            <w:r>
+              <w:rPr>
+                <w:rFonts w:ascii="Arial" w:cs="Arial" w:eastAsia="Arial" w:hAnsi="Arial"/>
+                <w:rtl w:val="0"/>
+              </w:rPr>
+              <w:t xml:space="preserve">Alexandru Fazakas</w:t>
+            </w:r>
+          </w:p>
+        </w:tc>
+        <w:tc>
+          <w:tcPr>
+            <w:shd w:fill="auto" w:val="clear"/>
+            <w:tcMar>
+              <w:top w:w="100.0" w:type="dxa"/>
+              <w:left w:w="100.0" w:type="dxa"/>
+              <w:bottom w:w="100.0" w:type="dxa"/>
+              <w:right w:w="100.0" w:type="dxa"/>
+            </w:tcMar>
+            <w:vAlign w:val="top"/>
+          </w:tcPr>
+          <w:p>
+            <w:pPr>
+              <w:keepNext w:val="0"/>
+              <w:keepLines w:val="0"/>
+              <w:pageBreakBefore w:val="0"/>
+              <w:widowControl w:val="0"/>
+              <w:pBdr>
+                <w:top w:space="0" w:sz="0" w:val="nil"/>
+                <w:left w:space="0" w:sz="0" w:val="nil"/>
+                <w:bottom w:space="0" w:sz="0" w:val="nil"/>
+                <w:right w:space="0" w:sz="0" w:val="nil"/>
+                <w:between w:space="0" w:sz="0" w:val="nil"/>
+              </w:pBdr>
+              <w:shd w:fill="auto" w:val="clear"/>
+              <w:spacing w:after="0" w:before="0" w:line="240" w:lineRule="auto"/>
+              <w:ind w:left="0" w:right="0" w:firstLine="0"/>
+              <w:jc w:val="left"/>
+              <w:rPr>
+                <w:rFonts w:ascii="Arial" w:cs="Arial" w:eastAsia="Arial" w:hAnsi="Arial"/>
+              </w:rPr>
+            </w:pPr>
+            <w:r>
+              <w:rPr>
+                <w:rFonts w:ascii="Arial" w:cs="Arial" w:eastAsia="Arial" w:hAnsi="Arial"/>
+                <w:rtl w:val="0"/>
+              </w:rPr>
+              <w:t xml:space="preserve">Rūta Giedryt</w:t>
+            </w:r>
+            <w:r>
+              <w:rPr>
+                <w:rFonts w:ascii="Arial" w:cs="Arial" w:eastAsia="Arial" w:hAnsi="Arial"/>
+                <w:color w:val="202122"/>
+                <w:shd w:fill="f8f9fa" w:val="clear"/>
+                <w:rtl w:val="0"/>
+              </w:rPr>
+              <w:t xml:space="preserve">ė</w:t>
+            </w:r>
+            <w:r>
+              <w:rPr>
+                <w:rtl w:val="0"/>
+              </w:rPr>
+            </w:r>
+          </w:p>
+        </w:tc>
+      </w:tr>
+      <w:tr>
+        <w:trPr>
+          <w:cantSplit w:val="0"/>
+          <w:tblHeader w:val="0"/>
+        </w:trPr>
+        <w:tc>
+          <w:tcPr>
+            <w:shd w:fill="auto" w:val="clear"/>
+            <w:tcMar>
+              <w:top w:w="100.0" w:type="dxa"/>
+              <w:left w:w="100.0" w:type="dxa"/>
+              <w:bottom w:w="100.0" w:type="dxa"/>
+              <w:right w:w="100.0" w:type="dxa"/>
+            </w:tcMar>
+            <w:vAlign w:val="top"/>
+          </w:tcPr>
+          <w:p>
+            <w:pPr>
+              <w:widowControl w:val="0"/>
+              <w:spacing w:line="276" w:lineRule="auto"/>
+              <w:rPr>
+                <w:rFonts w:ascii="Arial" w:cs="Arial" w:eastAsia="Arial" w:hAnsi="Arial"/>
+              </w:rPr>
+            </w:pPr>
+            <w:r>
+              <w:rPr>
+                <w:rFonts w:ascii="Arial" w:cs="Arial" w:eastAsia="Arial" w:hAnsi="Arial"/>
+                <w:rtl w:val="0"/>
+              </w:rPr>
+              <w:t xml:space="preserve">Week 3</w:t>
+            </w:r>
+          </w:p>
+        </w:tc>
+        <w:tc>
+          <w:tcPr>
+            <w:shd w:fill="auto" w:val="clear"/>
+            <w:tcMar>
+              <w:top w:w="100.0" w:type="dxa"/>
+              <w:left w:w="100.0" w:type="dxa"/>
+              <w:bottom w:w="100.0" w:type="dxa"/>
+              <w:right w:w="100.0" w:type="dxa"/>
+            </w:tcMar>
+            <w:vAlign w:val="top"/>
+          </w:tcPr>
+          <w:p>
+            <w:pPr>
+              <w:spacing w:line="276" w:lineRule="auto"/>
+              <w:rPr>
+                <w:rFonts w:ascii="Arial" w:cs="Arial" w:eastAsia="Arial" w:hAnsi="Arial"/>
+              </w:rPr>
+            </w:pPr>
+            <w:r>
+              <w:rPr>
+                <w:rFonts w:ascii="Arial" w:cs="Arial" w:eastAsia="Arial" w:hAnsi="Arial"/>
+                <w:rtl w:val="0"/>
+              </w:rPr>
+              <w:t xml:space="preserve">Konstantin Kamenov</w:t>
+            </w:r>
+          </w:p>
+        </w:tc>
+        <w:tc>
+          <w:tcPr>
+            <w:shd w:fill="auto" w:val="clear"/>
+            <w:tcMar>
+              <w:top w:w="100.0" w:type="dxa"/>
+              <w:left w:w="100.0" w:type="dxa"/>
+              <w:bottom w:w="100.0" w:type="dxa"/>
+              <w:right w:w="100.0" w:type="dxa"/>
+            </w:tcMar>
+            <w:vAlign w:val="top"/>
+          </w:tcPr>
+          <w:p>
+            <w:pPr>
+              <w:keepNext w:val="0"/>
+              <w:keepLines w:val="0"/>
+              <w:pageBreakBefore w:val="0"/>
+              <w:widowControl w:val="0"/>
+              <w:pBdr>
+                <w:top w:space="0" w:sz="0" w:val="nil"/>
+                <w:left w:space="0" w:sz="0" w:val="nil"/>
+                <w:bottom w:space="0" w:sz="0" w:val="nil"/>
+                <w:right w:space="0" w:sz="0" w:val="nil"/>
+                <w:between w:space="0" w:sz="0" w:val="nil"/>
+              </w:pBdr>
+              <w:shd w:fill="auto" w:val="clear"/>
+              <w:spacing w:after="0" w:before="0" w:line="240" w:lineRule="auto"/>
+              <w:ind w:left="0" w:right="0" w:firstLine="0"/>
+              <w:jc w:val="left"/>
+              <w:rPr>
+                <w:rFonts w:ascii="Arial" w:cs="Arial" w:eastAsia="Arial" w:hAnsi="Arial"/>
+              </w:rPr>
+            </w:pPr>
+            <w:r>
+              <w:rPr>
+                <w:rFonts w:ascii="Arial" w:cs="Arial" w:eastAsia="Arial" w:hAnsi="Arial"/>
+                <w:rtl w:val="0"/>
+              </w:rPr>
+              <w:t xml:space="preserve">Daniel Rachev</w:t>
+            </w:r>
+          </w:p>
+        </w:tc>
+      </w:tr>
+      <w:tr>
+        <w:trPr>
+          <w:cantSplit w:val="0"/>
+          <w:tblHeader w:val="0"/>
+        </w:trPr>
+        <w:tc>
+          <w:tcPr>
+            <w:shd w:fill="auto" w:val="clear"/>
+            <w:tcMar>
+              <w:top w:w="100.0" w:type="dxa"/>
+              <w:left w:w="100.0" w:type="dxa"/>
+              <w:bottom w:w="100.0" w:type="dxa"/>
+              <w:right w:w="100.0" w:type="dxa"/>
+            </w:tcMar>
+            <w:vAlign w:val="top"/>
+          </w:tcPr>
+          <w:p>
+            <w:pPr>
+              <w:widowControl w:val="0"/>
+              <w:spacing w:line="276" w:lineRule="auto"/>
+              <w:rPr>
+                <w:rFonts w:ascii="Arial" w:cs="Arial" w:eastAsia="Arial" w:hAnsi="Arial"/>
+              </w:rPr>
+            </w:pPr>
+            <w:r>
+              <w:rPr>
+                <w:rFonts w:ascii="Arial" w:cs="Arial" w:eastAsia="Arial" w:hAnsi="Arial"/>
+                <w:rtl w:val="0"/>
+              </w:rPr>
+              <w:t xml:space="preserve">Week 4</w:t>
+            </w:r>
+          </w:p>
+        </w:tc>
+        <w:tc>
+          <w:tcPr>
+            <w:shd w:fill="auto" w:val="clear"/>
+            <w:tcMar>
+              <w:top w:w="100.0" w:type="dxa"/>
+              <w:left w:w="100.0" w:type="dxa"/>
+              <w:bottom w:w="100.0" w:type="dxa"/>
+              <w:right w:w="100.0" w:type="dxa"/>
+            </w:tcMar>
+            <w:vAlign w:val="top"/>
+          </w:tcPr>
+          <w:p>
+            <w:pPr>
+              <w:keepNext w:val="0"/>
+              <w:keepLines w:val="0"/>
+              <w:pageBreakBefore w:val="0"/>
+              <w:widowControl w:val="0"/>
+              <w:pBdr>
+                <w:top w:space="0" w:sz="0" w:val="nil"/>
+                <w:left w:space="0" w:sz="0" w:val="nil"/>
+                <w:bottom w:space="0" w:sz="0" w:val="nil"/>
+                <w:right w:space="0" w:sz="0" w:val="nil"/>
+                <w:between w:space="0" w:sz="0" w:val="nil"/>
+              </w:pBdr>
+              <w:shd w:fill="auto" w:val="clear"/>
+              <w:spacing w:after="0" w:before="0" w:line="240" w:lineRule="auto"/>
+              <w:ind w:left="0" w:right="0" w:firstLine="0"/>
+              <w:jc w:val="left"/>
+              <w:rPr>
+                <w:rFonts w:ascii="Arial" w:cs="Arial" w:eastAsia="Arial" w:hAnsi="Arial"/>
+              </w:rPr>
+            </w:pPr>
+            <w:r>
+              <w:rPr>
+                <w:rFonts w:ascii="Arial" w:cs="Arial" w:eastAsia="Arial" w:hAnsi="Arial"/>
+                <w:rtl w:val="0"/>
+              </w:rPr>
+              <w:t xml:space="preserve">Una Jacimovic</w:t>
+            </w:r>
+          </w:p>
+        </w:tc>
+        <w:tc>
+          <w:tcPr>
+            <w:shd w:fill="auto" w:val="clear"/>
+            <w:tcMar>
+              <w:top w:w="100.0" w:type="dxa"/>
+              <w:left w:w="100.0" w:type="dxa"/>
+              <w:bottom w:w="100.0" w:type="dxa"/>
+              <w:right w:w="100.0" w:type="dxa"/>
+            </w:tcMar>
+            <w:vAlign w:val="top"/>
+          </w:tcPr>
+          <w:p>
+            <w:pPr>
+              <w:widowControl w:val="0"/>
+              <w:rPr>
+                <w:rFonts w:ascii="Arial" w:cs="Arial" w:eastAsia="Arial" w:hAnsi="Arial"/>
+              </w:rPr>
+            </w:pPr>
+            <w:r>
+              <w:rPr>
+                <w:rFonts w:ascii="Arial" w:cs="Arial" w:eastAsia="Arial" w:hAnsi="Arial"/>
+                <w:rtl w:val="0"/>
+              </w:rPr>
+              <w:t xml:space="preserve">Antonio Lupu</w:t>
+            </w:r>
+          </w:p>
+        </w:tc>
+      </w:tr>
+      <w:tr>
+        <w:trPr>
+          <w:cantSplit w:val="0"/>
+          <w:tblHeader w:val="0"/>
+        </w:trPr>
+        <w:tc>
+          <w:tcPr>
+            <w:shd w:fill="auto" w:val="clear"/>
+            <w:tcMar>
+              <w:top w:w="100.0" w:type="dxa"/>
+              <w:left w:w="100.0" w:type="dxa"/>
+              <w:bottom w:w="100.0" w:type="dxa"/>
+              <w:right w:w="100.0" w:type="dxa"/>
+            </w:tcMar>
+            <w:vAlign w:val="top"/>
+          </w:tcPr>
+          <w:p>
+            <w:pPr>
+              <w:widowControl w:val="0"/>
+              <w:spacing w:line="276" w:lineRule="auto"/>
+              <w:rPr>
+                <w:rFonts w:ascii="Arial" w:cs="Arial" w:eastAsia="Arial" w:hAnsi="Arial"/>
+              </w:rPr>
+            </w:pPr>
+            <w:r>
+              <w:rPr>
+                <w:rFonts w:ascii="Arial" w:cs="Arial" w:eastAsia="Arial" w:hAnsi="Arial"/>
+                <w:rtl w:val="0"/>
+              </w:rPr>
+              <w:t xml:space="preserve">Week 6</w:t>
+            </w:r>
+          </w:p>
+        </w:tc>
+        <w:tc>
+          <w:tcPr>
+            <w:shd w:fill="auto" w:val="clear"/>
+            <w:tcMar>
+              <w:top w:w="100.0" w:type="dxa"/>
+              <w:left w:w="100.0" w:type="dxa"/>
+              <w:bottom w:w="100.0" w:type="dxa"/>
+              <w:right w:w="100.0" w:type="dxa"/>
+            </w:tcMar>
+            <w:vAlign w:val="top"/>
+          </w:tcPr>
+          <w:p>
+            <w:pPr>
+              <w:keepNext w:val="0"/>
+              <w:keepLines w:val="0"/>
+              <w:pageBreakBefore w:val="0"/>
+              <w:widowControl w:val="0"/>
+              <w:pBdr>
+                <w:top w:space="0" w:sz="0" w:val="nil"/>
+                <w:left w:space="0" w:sz="0" w:val="nil"/>
+                <w:bottom w:space="0" w:sz="0" w:val="nil"/>
+                <w:right w:space="0" w:sz="0" w:val="nil"/>
+                <w:between w:space="0" w:sz="0" w:val="nil"/>
+              </w:pBdr>
+              <w:shd w:fill="auto" w:val="clear"/>
+              <w:spacing w:after="0" w:before="0" w:line="240" w:lineRule="auto"/>
+              <w:ind w:left="0" w:right="0" w:firstLine="0"/>
+              <w:jc w:val="left"/>
+              <w:rPr>
+                <w:rFonts w:ascii="Arial" w:cs="Arial" w:eastAsia="Arial" w:hAnsi="Arial"/>
+              </w:rPr>
+            </w:pPr>
+            <w:r>
+              <w:rPr>
+                <w:rFonts w:ascii="Arial" w:cs="Arial" w:eastAsia="Arial" w:hAnsi="Arial"/>
+                <w:rtl w:val="0"/>
+              </w:rPr>
+              <w:t xml:space="preserve">Rūta Giedryt</w:t>
+            </w:r>
+            <w:r>
+              <w:rPr>
+                <w:rFonts w:ascii="Arial" w:cs="Arial" w:eastAsia="Arial" w:hAnsi="Arial"/>
+                <w:color w:val="202122"/>
+                <w:shd w:fill="f8f9fa" w:val="clear"/>
+                <w:rtl w:val="0"/>
+              </w:rPr>
+              <w:t xml:space="preserve">ė</w:t>
+            </w:r>
+            <w:r>
+              <w:rPr>
+                <w:rtl w:val="0"/>
+              </w:rPr>
+            </w:r>
+          </w:p>
+        </w:tc>
+        <w:tc>
+          <w:tcPr>
+            <w:shd w:fill="auto" w:val="clear"/>
+            <w:tcMar>
+              <w:top w:w="100.0" w:type="dxa"/>
+              <w:left w:w="100.0" w:type="dxa"/>
+              <w:bottom w:w="100.0" w:type="dxa"/>
+              <w:right w:w="100.0" w:type="dxa"/>
+            </w:tcMar>
+            <w:vAlign w:val="top"/>
+          </w:tcPr>
+          <w:p>
+            <w:pPr>
+              <w:keepNext w:val="0"/>
+              <w:keepLines w:val="0"/>
+              <w:pageBreakBefore w:val="0"/>
+              <w:widowControl w:val="0"/>
+              <w:pBdr>
+                <w:top w:space="0" w:sz="0" w:val="nil"/>
+                <w:left w:space="0" w:sz="0" w:val="nil"/>
+                <w:bottom w:space="0" w:sz="0" w:val="nil"/>
+                <w:right w:space="0" w:sz="0" w:val="nil"/>
+                <w:between w:space="0" w:sz="0" w:val="nil"/>
+              </w:pBdr>
+              <w:shd w:fill="auto" w:val="clear"/>
+              <w:spacing w:after="0" w:before="0" w:line="240" w:lineRule="auto"/>
+              <w:ind w:left="0" w:right="0" w:firstLine="0"/>
+              <w:jc w:val="left"/>
+              <w:rPr>
+                <w:rFonts w:ascii="Arial" w:cs="Arial" w:eastAsia="Arial" w:hAnsi="Arial"/>
+              </w:rPr>
+            </w:pPr>
+            <w:r>
+              <w:rPr>
+                <w:rFonts w:ascii="Arial" w:cs="Arial" w:eastAsia="Arial" w:hAnsi="Arial"/>
+                <w:rtl w:val="0"/>
+              </w:rPr>
+              <w:t xml:space="preserve">Alexandru Fazakas</w:t>
+            </w:r>
+          </w:p>
+        </w:tc>
+      </w:tr>
+      <w:tr>
+        <w:trPr>
+          <w:cantSplit w:val="0"/>
+          <w:tblHeader w:val="0"/>
+        </w:trPr>
+        <w:tc>
+          <w:tcPr>
+            <w:shd w:fill="auto" w:val="clear"/>
+            <w:tcMar>
+              <w:top w:w="100.0" w:type="dxa"/>
+              <w:left w:w="100.0" w:type="dxa"/>
+              <w:bottom w:w="100.0" w:type="dxa"/>
+              <w:right w:w="100.0" w:type="dxa"/>
+            </w:tcMar>
+            <w:vAlign w:val="top"/>
+          </w:tcPr>
+          <w:p>
+            <w:pPr>
+              <w:widowControl w:val="0"/>
+              <w:spacing w:line="276" w:lineRule="auto"/>
+              <w:rPr>
+                <w:rFonts w:ascii="Arial" w:cs="Arial" w:eastAsia="Arial" w:hAnsi="Arial"/>
+              </w:rPr>
+            </w:pPr>
+            <w:r>
+              <w:rPr>
+                <w:rFonts w:ascii="Arial" w:cs="Arial" w:eastAsia="Arial" w:hAnsi="Arial"/>
+                <w:rtl w:val="0"/>
+              </w:rPr>
+              <w:t xml:space="preserve">Week 7</w:t>
+            </w:r>
+          </w:p>
+        </w:tc>
+        <w:tc>
+          <w:tcPr>
+            <w:shd w:fill="auto" w:val="clear"/>
+            <w:tcMar>
+              <w:top w:w="100.0" w:type="dxa"/>
+              <w:left w:w="100.0" w:type="dxa"/>
+              <w:bottom w:w="100.0" w:type="dxa"/>
+              <w:right w:w="100.0" w:type="dxa"/>
+            </w:tcMar>
+            <w:vAlign w:val="top"/>
+          </w:tcPr>
+          <w:p>
+            <w:pPr>
+              <w:keepNext w:val="0"/>
+              <w:keepLines w:val="0"/>
+              <w:pageBreakBefore w:val="0"/>
+              <w:widowControl w:val="0"/>
+              <w:pBdr>
+                <w:top w:space="0" w:sz="0" w:val="nil"/>
+                <w:left w:space="0" w:sz="0" w:val="nil"/>
+                <w:bottom w:space="0" w:sz="0" w:val="nil"/>
+                <w:right w:space="0" w:sz="0" w:val="nil"/>
+                <w:between w:space="0" w:sz="0" w:val="nil"/>
+              </w:pBdr>
+              <w:shd w:fill="auto" w:val="clear"/>
+              <w:spacing w:after="0" w:before="0" w:line="240" w:lineRule="auto"/>
+              <w:ind w:left="0" w:right="0" w:firstLine="0"/>
+              <w:jc w:val="left"/>
+              <w:rPr>
+                <w:rFonts w:ascii="Arial" w:cs="Arial" w:eastAsia="Arial" w:hAnsi="Arial"/>
+              </w:rPr>
+            </w:pPr>
+            <w:r>
+              <w:rPr>
+                <w:rFonts w:ascii="Arial" w:cs="Arial" w:eastAsia="Arial" w:hAnsi="Arial"/>
+                <w:rtl w:val="0"/>
+              </w:rPr>
+              <w:t xml:space="preserve">Daniel Rachev</w:t>
+            </w:r>
+          </w:p>
+        </w:tc>
+        <w:tc>
+          <w:tcPr>
+            <w:shd w:fill="auto" w:val="clear"/>
+            <w:tcMar>
+              <w:top w:w="100.0" w:type="dxa"/>
+              <w:left w:w="100.0" w:type="dxa"/>
+              <w:bottom w:w="100.0" w:type="dxa"/>
+              <w:right w:w="100.0" w:type="dxa"/>
+            </w:tcMar>
+            <w:vAlign w:val="top"/>
+          </w:tcPr>
+          <w:p>
+            <w:pPr>
+              <w:spacing w:line="276" w:lineRule="auto"/>
+              <w:rPr>
+                <w:rFonts w:ascii="Arial" w:cs="Arial" w:eastAsia="Arial" w:hAnsi="Arial"/>
+              </w:rPr>
+            </w:pPr>
+            <w:r>
+              <w:rPr>
+                <w:rFonts w:ascii="Arial" w:cs="Arial" w:eastAsia="Arial" w:hAnsi="Arial"/>
+                <w:rtl w:val="0"/>
+              </w:rPr>
+              <w:t xml:space="preserve">Konstantin Kamenov</w:t>
+            </w:r>
+          </w:p>
+        </w:tc>
+      </w:tr>
+      <w:tr>
+        <w:trPr>
+          <w:cantSplit w:val="0"/>
+          <w:tblHeader w:val="0"/>
+        </w:trPr>
+        <w:tc>
+          <w:tcPr>
+            <w:shd w:fill="auto" w:val="clear"/>
+            <w:tcMar>
+              <w:top w:w="100.0" w:type="dxa"/>
+              <w:left w:w="100.0" w:type="dxa"/>
+              <w:bottom w:w="100.0" w:type="dxa"/>
+              <w:right w:w="100.0" w:type="dxa"/>
+            </w:tcMar>
+            <w:vAlign w:val="top"/>
+          </w:tcPr>
+          <w:p>
+            <w:pPr>
+              <w:widowControl w:val="0"/>
+              <w:spacing w:line="276" w:lineRule="auto"/>
+              <w:rPr/>
+            </w:pPr>
+            <w:r>
+              <w:rPr>
+                <w:rtl w:val="0"/>
+              </w:rPr>
+              <w:t xml:space="preserve">Week 8</w:t>
+            </w:r>
+            <w:r>
+              <w:rPr>
+                <w:rtl w:val="0"/>
+              </w:rPr>
+            </w:r>
+          </w:p>
+        </w:tc>
+        <w:tc>
+          <w:tcPr>
+            <w:shd w:fill="auto" w:val="clear"/>
+            <w:tcMar>
+              <w:top w:w="100.0" w:type="dxa"/>
+              <w:left w:w="100.0" w:type="dxa"/>
+              <w:bottom w:w="100.0" w:type="dxa"/>
+              <w:right w:w="100.0" w:type="dxa"/>
+            </w:tcMar>
+            <w:vAlign w:val="top"/>
+          </w:tcPr>
+          <w:p>
+            <w:pPr>
+              <w:keepNext w:val="0"/>
+              <w:keepLines w:val="0"/>
+              <w:pageBreakBefore w:val="0"/>
+              <w:widowControl w:val="0"/>
+              <w:pBdr>
+                <w:top w:space="0" w:sz="0" w:val="nil"/>
+                <w:left w:space="0" w:sz="0" w:val="nil"/>
+                <w:bottom w:space="0" w:sz="0" w:val="nil"/>
+                <w:right w:space="0" w:sz="0" w:val="nil"/>
+                <w:between w:space="0" w:sz="0" w:val="nil"/>
+              </w:pBdr>
+              <w:shd w:fill="auto" w:val="clear"/>
+              <w:spacing w:after="0" w:before="0" w:line="240" w:lineRule="auto"/>
+              <w:ind w:left="0" w:right="0" w:firstLine="0"/>
+              <w:jc w:val="left"/>
+              <w:rPr>
+                <w:rFonts w:ascii="Arial" w:cs="Arial" w:eastAsia="Arial" w:hAnsi="Arial"/>
+              </w:rPr>
+            </w:pPr>
+            <w:r>
+              <w:rPr>
+                <w:rFonts w:ascii="Arial" w:cs="Arial" w:eastAsia="Arial" w:hAnsi="Arial"/>
+                <w:rtl w:val="0"/>
+              </w:rPr>
+              <w:t xml:space="preserve">Antonio Lupu</w:t>
+            </w:r>
+          </w:p>
+        </w:tc>
+        <w:tc>
+          <w:tcPr>
+            <w:shd w:fill="auto" w:val="clear"/>
+            <w:tcMar>
+              <w:top w:w="100.0" w:type="dxa"/>
+              <w:left w:w="100.0" w:type="dxa"/>
+              <w:bottom w:w="100.0" w:type="dxa"/>
+              <w:right w:w="100.0" w:type="dxa"/>
+            </w:tcMar>
+            <w:vAlign w:val="top"/>
+          </w:tcPr>
+          <w:p>
+            <w:pPr>
+              <w:keepNext w:val="0"/>
+              <w:keepLines w:val="0"/>
+              <w:pageBreakBefore w:val="0"/>
+              <w:widowControl w:val="0"/>
+              <w:pBdr>
+                <w:top w:space="0" w:sz="0" w:val="nil"/>
+                <w:left w:space="0" w:sz="0" w:val="nil"/>
+                <w:bottom w:space="0" w:sz="0" w:val="nil"/>
+                <w:right w:space="0" w:sz="0" w:val="nil"/>
+                <w:between w:space="0" w:sz="0" w:val="nil"/>
+              </w:pBdr>
+              <w:shd w:fill="auto" w:val="clear"/>
+              <w:spacing w:after="0" w:before="0" w:line="240" w:lineRule="auto"/>
+              <w:ind w:left="0" w:right="0" w:firstLine="0"/>
+              <w:jc w:val="left"/>
+              <w:rPr>
+                <w:rFonts w:ascii="Arial" w:cs="Arial" w:eastAsia="Arial" w:hAnsi="Arial"/>
+              </w:rPr>
+            </w:pPr>
+            <w:r>
+              <w:rPr>
+                <w:rFonts w:ascii="Arial" w:cs="Arial" w:eastAsia="Arial" w:hAnsi="Arial"/>
+                <w:rtl w:val="0"/>
+              </w:rPr>
+              <w:t xml:space="preserve">Una Jacimovic</w:t>
+            </w:r>
+          </w:p>
+        </w:tc>
+      </w:tr>
+      <w:tr>
+        <w:trPr>
+          <w:cantSplit w:val="0"/>
+          <w:tblHeader w:val="0"/>
+        </w:trPr>
+        <w:tc>
+          <w:tcPr>
+            <w:shd w:fill="auto" w:val="clear"/>
+            <w:tcMar>
+              <w:top w:w="100.0" w:type="dxa"/>
+              <w:left w:w="100.0" w:type="dxa"/>
+              <w:bottom w:w="100.0" w:type="dxa"/>
+              <w:right w:w="100.0" w:type="dxa"/>
+            </w:tcMar>
+            <w:vAlign w:val="top"/>
+          </w:tcPr>
+          <w:p>
+            <w:pPr>
+              <w:widowControl w:val="0"/>
+              <w:spacing w:line="276" w:lineRule="auto"/>
+              <w:rPr/>
+            </w:pPr>
+            <w:r>
+              <w:rPr>
+                <w:rtl w:val="0"/>
+              </w:rPr>
+              <w:t xml:space="preserve">Week 9</w:t>
+            </w:r>
+            <w:r>
+              <w:rPr>
+                <w:rtl w:val="0"/>
+              </w:rPr>
+            </w:r>
+          </w:p>
+        </w:tc>
+        <w:tc>
+          <w:tcPr>
+            <w:shd w:fill="auto" w:val="clear"/>
+            <w:tcMar>
+              <w:top w:w="100.0" w:type="dxa"/>
+              <w:left w:w="100.0" w:type="dxa"/>
+              <w:bottom w:w="100.0" w:type="dxa"/>
+              <w:right w:w="100.0" w:type="dxa"/>
+            </w:tcMar>
+            <w:vAlign w:val="top"/>
+          </w:tcPr>
+          <w:p>
+            <w:pPr>
+              <w:keepNext w:val="0"/>
+              <w:keepLines w:val="0"/>
+              <w:pageBreakBefore w:val="0"/>
+              <w:widowControl w:val="0"/>
+              <w:pBdr>
+                <w:top w:space="0" w:sz="0" w:val="nil"/>
+                <w:left w:space="0" w:sz="0" w:val="nil"/>
+                <w:bottom w:space="0" w:sz="0" w:val="nil"/>
+                <w:right w:space="0" w:sz="0" w:val="nil"/>
+                <w:between w:space="0" w:sz="0" w:val="nil"/>
+              </w:pBdr>
+              <w:shd w:fill="auto" w:val="clear"/>
+              <w:spacing w:after="0" w:before="0" w:line="240" w:lineRule="auto"/>
+              <w:ind w:left="0" w:right="0" w:firstLine="0"/>
+              <w:jc w:val="left"/>
+              <w:rPr>
+                <w:rFonts w:ascii="Arial" w:cs="Arial" w:eastAsia="Arial" w:hAnsi="Arial"/>
+              </w:rPr>
+            </w:pPr>
+            <w:r>
+              <w:rPr>
+                <w:rFonts w:ascii="Arial" w:cs="Arial" w:eastAsia="Arial" w:hAnsi="Arial"/>
+                <w:rtl w:val="0"/>
+              </w:rPr>
+              <w:t xml:space="preserve">Daniel Rachev</w:t>
+            </w:r>
+          </w:p>
+        </w:tc>
+        <w:tc>
+          <w:tcPr>
+            <w:shd w:fill="auto" w:val="clear"/>
+            <w:tcMar>
+              <w:top w:w="100.0" w:type="dxa"/>
+              <w:left w:w="100.0" w:type="dxa"/>
+              <w:bottom w:w="100.0" w:type="dxa"/>
+              <w:right w:w="100.0" w:type="dxa"/>
+            </w:tcMar>
+            <w:vAlign w:val="top"/>
+          </w:tcPr>
+          <w:p>
+            <w:pPr>
+              <w:keepNext w:val="0"/>
+              <w:keepLines w:val="0"/>
+              <w:pageBreakBefore w:val="0"/>
+              <w:widowControl w:val="0"/>
+              <w:pBdr>
+                <w:top w:space="0" w:sz="0" w:val="nil"/>
+                <w:left w:space="0" w:sz="0" w:val="nil"/>
+                <w:bottom w:space="0" w:sz="0" w:val="nil"/>
+                <w:right w:space="0" w:sz="0" w:val="nil"/>
+                <w:between w:space="0" w:sz="0" w:val="nil"/>
+              </w:pBdr>
+              <w:shd w:fill="auto" w:val="clear"/>
+              <w:spacing w:after="0" w:before="0" w:line="240" w:lineRule="auto"/>
+              <w:ind w:left="0" w:right="0" w:firstLine="0"/>
+              <w:jc w:val="left"/>
+              <w:rPr>
+                <w:rFonts w:ascii="Arial" w:cs="Arial" w:eastAsia="Arial" w:hAnsi="Arial"/>
+              </w:rPr>
+            </w:pPr>
+            <w:r>
+              <w:rPr>
+                <w:rFonts w:ascii="Arial" w:cs="Arial" w:eastAsia="Arial" w:hAnsi="Arial"/>
+                <w:rtl w:val="0"/>
+              </w:rPr>
+              <w:t xml:space="preserve">Una Jacimovic</w:t>
+            </w:r>
+          </w:p>
+        </w:tc>
+      </w:tr>
+    </w:tbl>
+    <w:p>
+      <w:pPr>
+        <w:ind w:left="-567" w:firstLine="0"/>
+        <w:rPr>
+          <w:sz w:val="22"/>
+          <w:szCs w:val="22"/>
+        </w:rPr>
+      </w:pPr>
       <w:r>
         <w:rPr>
           <w:rtl w:val="0"/>
@@ -1482,7 +2471,7 @@
           <w:szCs w:val="22"/>
           <w:rtl w:val="0"/>
         </w:rPr>
-        <w:t xml:space="preserve">At least once a week at the lab. We will decide if we need a second meeting dynamically. Everyone should look at the agenda as preparation. Other potential requirements will be discussed before the next meeting.</w:t>
+        <w:t xml:space="preserve">At least once a week at the lab. We will decide if we need a second meeting dynamically - this will be on Friday from 15:45, at the EEMCS building. Everyone should look at the agenda as preparation. Other potential requirements will be discussed before the next meeting.</w:t>
       </w:r>
     </w:p>
     <w:p>
@@ -1931,7 +2920,7 @@
           <w:szCs w:val="22"/>
           <w:rtl w:val="0"/>
         </w:rPr>
-        <w:t xml:space="preserve">We should first point it out to the person and if the person doesn’t fix it we should talk to the TA.</w:t>
+        <w:t xml:space="preserve">We should first point it out to the person and if the person doesn’t fix it within 2 or 3 days then we should talk to the TA.</w:t>
       </w:r>
     </w:p>
     <w:p>
@@ -2153,7 +3142,25 @@
           <w:szCs w:val="22"/>
           <w:rtl w:val="0"/>
         </w:rPr>
-        <w:t xml:space="preserve">You will evaluate your own and each others work in this project.</w:t>
+        <w:t xml:space="preserve">You will evaluate your own and each </w:t>
+      </w:r>
+      <w:r>
+        <w:rPr>
+          <w:sz w:val="22"/>
+          <w:szCs w:val="22"/>
+          <w:rtl w:val="0"/>
+        </w:rPr>
+        <w:t xml:space="preserve">other's</w:t>
+      </w:r>
+      <w:r>
+        <w:rPr>
+          <w:rFonts w:ascii="Calibri" w:cs="Calibri" w:eastAsia="Calibri" w:hAnsi="Calibri"/>
+          <w:color w:val="000000"/>
+          <w:sz w:val="22"/>
+          <w:szCs w:val="22"/>
+          <w:rtl w:val="0"/>
+        </w:rPr>
+        <w:t xml:space="preserve"> work in this project.</w:t>
       </w:r>
     </w:p>
     <w:p>
@@ -2961,6 +3968,19 @@
       <w:szCs w:val="48"/>
     </w:rPr>
   </w:style>
+  <w:style w:type="table" w:styleId="Table1">
+    <w:basedOn w:val="TableNormal"/>
+    <w:tblPr>
+      <w:tblStyleRowBandSize w:val="1"/>
+      <w:tblStyleColBandSize w:val="1"/>
+      <w:tblCellMar>
+        <w:top w:w="100.0" w:type="dxa"/>
+        <w:left w:w="100.0" w:type="dxa"/>
+        <w:bottom w:w="100.0" w:type="dxa"/>
+        <w:right w:w="100.0" w:type="dxa"/>
+      </w:tblCellMar>
+    </w:tblPr>
+  </w:style>
 </w:styles>
 </file>
 
@@ -3261,7 +4281,7 @@
 
 <file path=customXML/item1.xml><?xml version="1.0" encoding="utf-8"?>
 <go:gDocsCustomXmlDataStorage xmlns:go="http://customooxmlschemas.google.com/" xmlns:r="http://schemas.openxmlformats.org/officeDocument/2006/relationships" uri="GoogleDocsCustomDataVersion1">
-  <go:docsCustomData xmlns:go="http://customooxmlschemas.google.com/" roundtripDataSignature="AMtx7mhmT6asxJymLb1BSfubNeAZg57TUA==">AMUW2mWXsQ8IClHFcBOjPYSyi9N3BdQkqOWQNNP6+l5GHRvNs5lLOryGp9r47HvVfDgBbtTAvBXXxzZs193kS6Xj29bzPbp8pIP2YlGy6Ih7vFwNBaAks1o=</go:docsCustomData>
+  <go:docsCustomData xmlns:go="http://customooxmlschemas.google.com/" roundtripDataSignature="AMtx7mhmT6asxJymLb1BSfubNeAZg57TUA==">AMUW2mU3XTQysOBZY4FnWvMo4KwExOQbX3gYIyZflZlHOjx/KQGJREY/uB431TQ1o1xbrWmS0MGY/8+mXdyymiINib6wbig3eb2jXIbOwR87IiVh+qlPd/g=</go:docsCustomData>
 </go:gDocsCustomXmlDataStorage>
 </file>
 

</xml_diff>